<commit_message>
Added PUT for statistics & updated API documentation
</commit_message>
<xml_diff>
--- a/dokumentation/Quiz endpoints.docx
+++ b/dokumentation/Quiz endpoints.docx
@@ -564,71 +564,11 @@
         <w:rPr>
           <w:lang w:val="sv-SE"/>
         </w:rPr>
-        <w:t>{"email":"</w:t>
-      </w:r>
-      <w:r>
-        <w:rPr>
-          <w:lang w:val="sv-SE"/>
-        </w:rPr>
-        <w:t>email</w:t>
-      </w:r>
-      <w:r>
-        <w:rPr>
-          <w:lang w:val="sv-SE"/>
-        </w:rPr>
-        <w:t>@</w:t>
-      </w:r>
-      <w:r>
-        <w:rPr>
-          <w:lang w:val="sv-SE"/>
-        </w:rPr>
-        <w:t>doman</w:t>
-      </w:r>
-      <w:r>
-        <w:rPr>
-          <w:lang w:val="sv-SE"/>
-        </w:rPr>
-        <w:t>.</w:t>
-      </w:r>
-      <w:r>
-        <w:rPr>
-          <w:lang w:val="sv-SE"/>
-        </w:rPr>
-        <w:t>tld</w:t>
-      </w:r>
-      <w:r>
-        <w:rPr>
-          <w:lang w:val="sv-SE"/>
-        </w:rPr>
-        <w:t>",</w:t>
+        <w:t>{"email":"email@doman.tld",</w:t>
         <w:br/>
-        <w:t>"username":"</w:t>
-      </w:r>
-      <w:r>
-        <w:rPr>
-          <w:lang w:val="sv-SE"/>
-        </w:rPr>
-        <w:t>username</w:t>
-      </w:r>
-      <w:r>
-        <w:rPr>
-          <w:lang w:val="sv-SE"/>
-        </w:rPr>
-        <w:t>",</w:t>
+        <w:t>"username":"username",</w:t>
         <w:br/>
-        <w:t>"password":"</w:t>
-      </w:r>
-      <w:r>
-        <w:rPr>
-          <w:lang w:val="sv-SE"/>
-        </w:rPr>
-        <w:t>password</w:t>
-      </w:r>
-      <w:r>
-        <w:rPr>
-          <w:lang w:val="sv-SE"/>
-        </w:rPr>
-        <w:t>"</w:t>
+        <w:t>"password":"password"</w:t>
         <w:br/>
         <w:t>}</w:t>
       </w:r>
@@ -678,15 +618,13 @@
           <w:lang w:val="sv-SE"/>
         </w:rPr>
       </w:pPr>
-      <w:hyperlink r:id="rId6">
-        <w:r>
-          <w:rPr>
-            <w:rStyle w:val="Internetlnk"/>
-            <w:lang w:val="sv-SE"/>
-          </w:rPr>
-          <w:t>http://localhost:3000/api/quiz</w:t>
-        </w:r>
-      </w:hyperlink>
+      <w:r>
+        <w:rPr>
+          <w:rStyle w:val="Internetlnk"/>
+          <w:lang w:val="sv-SE"/>
+        </w:rPr>
+        <w:t>http://localhost:3000/api/quiz</w:t>
+      </w:r>
     </w:p>
     <w:p>
       <w:pPr>
@@ -782,7 +720,9 @@
         </w:rPr>
       </w:pPr>
       <w:r>
-        <w:rPr/>
+        <w:rPr>
+          <w:lang w:val="sv-SE"/>
+        </w:rPr>
       </w:r>
     </w:p>
     <w:p>
@@ -856,14 +796,12 @@
         <w:pStyle w:val="Normal"/>
         <w:rPr/>
       </w:pPr>
-      <w:hyperlink r:id="rId8">
-        <w:r>
-          <w:rPr>
-            <w:rStyle w:val="Internetlnk"/>
-          </w:rPr>
-          <w:t>https://localhost:3000/api/quiz</w:t>
-        </w:r>
-      </w:hyperlink>
+      <w:r>
+        <w:rPr>
+          <w:rStyle w:val="Internetlnk"/>
+        </w:rPr>
+        <w:t>https://localhost:3000/api/quiz</w:t>
+      </w:r>
     </w:p>
     <w:p>
       <w:pPr>
@@ -916,6 +854,146 @@
         <w:br/>
         <w:tab/>
         <w:t>"id":"1"</w:t>
+        <w:br/>
+        <w:t>}</w:t>
+      </w:r>
+    </w:p>
+    <w:p>
+      <w:pPr>
+        <w:pStyle w:val="Normal"/>
+        <w:rPr>
+          <w:lang w:val="sv-SE"/>
+        </w:rPr>
+      </w:pPr>
+      <w:r>
+        <w:rPr/>
+      </w:r>
+    </w:p>
+    <w:p>
+      <w:pPr>
+        <w:pStyle w:val="Normal"/>
+        <w:rPr>
+          <w:lang w:val="sv-SE"/>
+        </w:rPr>
+      </w:pPr>
+      <w:r>
+        <w:rPr/>
+      </w:r>
+    </w:p>
+    <w:p>
+      <w:pPr>
+        <w:pStyle w:val="Rubrik1"/>
+        <w:rPr>
+          <w:sz w:val="40"/>
+          <w:szCs w:val="40"/>
+        </w:rPr>
+      </w:pPr>
+      <w:r>
+        <w:rPr>
+          <w:sz w:val="40"/>
+          <w:szCs w:val="40"/>
+        </w:rPr>
+        <w:t>PUT REQUESTS:</w:t>
+      </w:r>
+    </w:p>
+    <w:p>
+      <w:pPr>
+        <w:pStyle w:val="Rubrik1"/>
+        <w:rPr/>
+      </w:pPr>
+      <w:r>
+        <w:rPr/>
+        <w:t>Uppdatera statistik för användare via ID:</w:t>
+      </w:r>
+    </w:p>
+    <w:p>
+      <w:pPr>
+        <w:pStyle w:val="Normal"/>
+        <w:rPr/>
+      </w:pPr>
+      <w:r>
+        <w:rPr/>
+        <w:t>https://localhost:3000/api/user/stats</w:t>
+      </w:r>
+    </w:p>
+    <w:p>
+      <w:pPr>
+        <w:pStyle w:val="Normal"/>
+        <w:rPr/>
+      </w:pPr>
+      <w:r>
+        <w:rPr/>
+      </w:r>
+    </w:p>
+    <w:p>
+      <w:pPr>
+        <w:pStyle w:val="Normal"/>
+        <w:rPr/>
+      </w:pPr>
+      <w:r>
+        <w:rPr/>
+        <w:t>uppdaterar statistiken för ställda frågor:</w:t>
+      </w:r>
+    </w:p>
+    <w:p>
+      <w:pPr>
+        <w:pStyle w:val="Normal"/>
+        <w:rPr/>
+      </w:pPr>
+      <w:r>
+        <w:rPr/>
+        <w:t xml:space="preserve">exempel </w:t>
+      </w:r>
+      <w:r>
+        <w:rPr>
+          <w:rFonts w:eastAsia="Calibri" w:cs="" w:cstheme="minorBidi" w:eastAsiaTheme="minorHAnsi"/>
+          <w:color w:val="auto"/>
+          <w:kern w:val="0"/>
+          <w:sz w:val="24"/>
+          <w:szCs w:val="24"/>
+          <w:lang w:val="en-SE" w:eastAsia="en-US" w:bidi="ar-SA"/>
+        </w:rPr>
+        <w:t>JSON</w:t>
+      </w:r>
+    </w:p>
+    <w:p>
+      <w:pPr>
+        <w:pStyle w:val="Normal"/>
+        <w:rPr/>
+      </w:pPr>
+      <w:r>
+        <w:rPr>
+          <w:rFonts w:eastAsia="Calibri" w:cs="" w:cstheme="minorBidi" w:eastAsiaTheme="minorHAnsi"/>
+          <w:color w:val="auto"/>
+          <w:kern w:val="0"/>
+          <w:sz w:val="24"/>
+          <w:szCs w:val="24"/>
+          <w:lang w:val="en-SE" w:eastAsia="en-US" w:bidi="ar-SA"/>
+        </w:rPr>
+        <w:t>{</w:t>
+      </w:r>
+    </w:p>
+    <w:p>
+      <w:pPr>
+        <w:pStyle w:val="Normal"/>
+        <w:rPr/>
+      </w:pPr>
+      <w:r>
+        <w:rPr>
+          <w:rFonts w:eastAsia="Calibri" w:cs="" w:cstheme="minorBidi" w:eastAsiaTheme="minorHAnsi"/>
+          <w:color w:val="auto"/>
+          <w:kern w:val="0"/>
+          <w:sz w:val="24"/>
+          <w:szCs w:val="24"/>
+          <w:lang w:val="en-SE" w:eastAsia="en-US" w:bidi="ar-SA"/>
+        </w:rPr>
+        <w:t>"user_id":"9",</w:t>
+        <w:br/>
+        <w:t>"questions_answered":"20",</w:t>
+        <w:br/>
+        <w:t>"questions_correct":"5"</w:t>
+        <w:br/>
+        <w:tab/>
         <w:br/>
         <w:t>}</w:t>
       </w:r>
@@ -1333,6 +1411,7 @@
     <w:qFormat/>
     <w:pPr>
       <w:widowControl/>
+      <w:suppressAutoHyphens w:val="true"/>
       <w:bidi w:val="0"/>
       <w:spacing w:before="0" w:after="0"/>
       <w:jc w:val="left"/>

</xml_diff>

<commit_message>
Added category endpoint to get quizzes by category
</commit_message>
<xml_diff>
--- a/dokumentation/Quiz endpoints.docx
+++ b/dokumentation/Quiz endpoints.docx
@@ -399,6 +399,92 @@
         <w:rPr>
           <w:lang w:val="sv-SE"/>
         </w:rPr>
+      </w:r>
+    </w:p>
+    <w:p>
+      <w:pPr>
+        <w:pStyle w:val="Normal"/>
+        <w:rPr>
+          <w:lang w:val="sv-SE"/>
+        </w:rPr>
+      </w:pPr>
+      <w:r>
+        <w:rPr>
+          <w:lang w:val="sv-SE"/>
+        </w:rPr>
+      </w:r>
+    </w:p>
+    <w:p>
+      <w:pPr>
+        <w:pStyle w:val="Rubrik1"/>
+        <w:rPr>
+          <w:lang w:val="sv-SE"/>
+        </w:rPr>
+      </w:pPr>
+      <w:r>
+        <w:rPr/>
+        <w:t>Få frågor via Kategori</w:t>
+      </w:r>
+    </w:p>
+    <w:p>
+      <w:pPr>
+        <w:pStyle w:val="Normal"/>
+        <w:rPr>
+          <w:lang w:val="sv-SE"/>
+        </w:rPr>
+      </w:pPr>
+      <w:hyperlink r:id="rId6">
+        <w:r>
+          <w:rPr>
+            <w:rStyle w:val="Internetlnk"/>
+          </w:rPr>
+          <w:t>Http://localhost:3000/api/quizzes/getbycat/KATEGORI/ANTAL</w:t>
+        </w:r>
+      </w:hyperlink>
+    </w:p>
+    <w:p>
+      <w:pPr>
+        <w:pStyle w:val="Normal"/>
+        <w:rPr>
+          <w:lang w:val="sv-SE"/>
+        </w:rPr>
+      </w:pPr>
+      <w:r>
+        <w:rPr/>
+      </w:r>
+    </w:p>
+    <w:p>
+      <w:pPr>
+        <w:pStyle w:val="Normal"/>
+        <w:rPr>
+          <w:lang w:val="sv-SE"/>
+        </w:rPr>
+      </w:pPr>
+      <w:r>
+        <w:rPr/>
+        <w:t xml:space="preserve">hämtar ANTAL frågor via </w:t>
+      </w:r>
+      <w:r>
+        <w:rPr>
+          <w:rFonts w:eastAsia="Calibri" w:cs="" w:cstheme="minorBidi" w:eastAsiaTheme="minorHAnsi"/>
+          <w:color w:val="auto"/>
+          <w:kern w:val="0"/>
+          <w:sz w:val="24"/>
+          <w:szCs w:val="24"/>
+          <w:lang w:val="en-SE" w:eastAsia="en-US" w:bidi="ar-SA"/>
+        </w:rPr>
+        <w:t>KATEGORI</w:t>
+      </w:r>
+    </w:p>
+    <w:p>
+      <w:pPr>
+        <w:pStyle w:val="Normal"/>
+        <w:rPr>
+          <w:lang w:val="sv-SE"/>
+        </w:rPr>
+      </w:pPr>
+      <w:r>
+        <w:rPr/>
       </w:r>
     </w:p>
     <w:p>
@@ -866,18 +952,22 @@
         </w:rPr>
       </w:pPr>
       <w:r>
-        <w:rPr/>
-      </w:r>
-    </w:p>
-    <w:p>
-      <w:pPr>
-        <w:pStyle w:val="Normal"/>
-        <w:rPr>
-          <w:lang w:val="sv-SE"/>
-        </w:rPr>
-      </w:pPr>
-      <w:r>
-        <w:rPr/>
+        <w:rPr>
+          <w:lang w:val="sv-SE"/>
+        </w:rPr>
+      </w:r>
+    </w:p>
+    <w:p>
+      <w:pPr>
+        <w:pStyle w:val="Normal"/>
+        <w:rPr>
+          <w:lang w:val="sv-SE"/>
+        </w:rPr>
+      </w:pPr>
+      <w:r>
+        <w:rPr>
+          <w:lang w:val="sv-SE"/>
+        </w:rPr>
       </w:r>
     </w:p>
     <w:p>

</xml_diff>